<commit_message>
coref code and more manual annotations for eval
</commit_message>
<xml_diff>
--- a/A1/a1-shrey.docx
+++ b/A1/a1-shrey.docx
@@ -60,8 +60,1111 @@
       <w:pPr>
         <w:rPr>
           <w:rFonts w:ascii="Times New Roman" w:hAnsi="Times New Roman" w:cs="Times New Roman"/>
-          <w:sz w:val="28"/>
-          <w:szCs w:val="28"/>
+          <w:i/>
+          <w:iCs/>
+          <w:sz w:val="24"/>
+          <w:szCs w:val="24"/>
+        </w:rPr>
+      </w:pPr>
+      <w:r>
+        <w:rPr>
+          <w:rFonts w:ascii="Times New Roman" w:hAnsi="Times New Roman" w:cs="Times New Roman"/>
+          <w:i/>
+          <w:iCs/>
+          <w:sz w:val="24"/>
+          <w:szCs w:val="24"/>
+        </w:rPr>
+        <w:t xml:space="preserve">File Guide – </w:t>
+      </w:r>
+    </w:p>
+    <w:p>
+      <w:pPr>
+        <w:rPr>
+          <w:rFonts w:ascii="Times New Roman" w:hAnsi="Times New Roman" w:cs="Times New Roman"/>
+          <w:i/>
+          <w:iCs/>
+          <w:sz w:val="24"/>
+          <w:szCs w:val="24"/>
+        </w:rPr>
+      </w:pPr>
+      <w:proofErr w:type="gramStart"/>
+      <w:r>
+        <w:rPr>
+          <w:rFonts w:ascii="Times New Roman" w:hAnsi="Times New Roman" w:cs="Times New Roman"/>
+          <w:i/>
+          <w:iCs/>
+          <w:sz w:val="24"/>
+          <w:szCs w:val="24"/>
+        </w:rPr>
+        <w:t>I’ve</w:t>
+      </w:r>
+      <w:proofErr w:type="gramEnd"/>
+      <w:r>
+        <w:rPr>
+          <w:rFonts w:ascii="Times New Roman" w:hAnsi="Times New Roman" w:cs="Times New Roman"/>
+          <w:i/>
+          <w:iCs/>
+          <w:sz w:val="24"/>
+          <w:szCs w:val="24"/>
+        </w:rPr>
+        <w:t xml:space="preserve"> added different files for every step of the assignment, i.e., there are code and </w:t>
+      </w:r>
+      <w:proofErr w:type="spellStart"/>
+      <w:r>
+        <w:rPr>
+          <w:rFonts w:ascii="Times New Roman" w:hAnsi="Times New Roman" w:cs="Times New Roman"/>
+          <w:i/>
+          <w:iCs/>
+          <w:sz w:val="24"/>
+          <w:szCs w:val="24"/>
+        </w:rPr>
+        <w:t>dataframe</w:t>
+      </w:r>
+      <w:proofErr w:type="spellEnd"/>
+      <w:r>
+        <w:rPr>
+          <w:rFonts w:ascii="Times New Roman" w:hAnsi="Times New Roman" w:cs="Times New Roman"/>
+          <w:i/>
+          <w:iCs/>
+          <w:sz w:val="24"/>
+          <w:szCs w:val="24"/>
+        </w:rPr>
+        <w:t xml:space="preserve"> CSVs for </w:t>
+      </w:r>
+      <w:r>
+        <w:rPr>
+          <w:rFonts w:ascii="Times New Roman" w:hAnsi="Times New Roman" w:cs="Times New Roman"/>
+          <w:i/>
+          <w:iCs/>
+          <w:sz w:val="24"/>
+          <w:szCs w:val="24"/>
+        </w:rPr>
+        <w:t xml:space="preserve">scraping, </w:t>
+      </w:r>
+      <w:proofErr w:type="spellStart"/>
+      <w:r>
+        <w:rPr>
+          <w:rFonts w:ascii="Times New Roman" w:hAnsi="Times New Roman" w:cs="Times New Roman"/>
+          <w:i/>
+          <w:iCs/>
+          <w:sz w:val="24"/>
+          <w:szCs w:val="24"/>
+        </w:rPr>
+        <w:t>pos</w:t>
+      </w:r>
+      <w:proofErr w:type="spellEnd"/>
+      <w:r>
+        <w:rPr>
+          <w:rFonts w:ascii="Times New Roman" w:hAnsi="Times New Roman" w:cs="Times New Roman"/>
+          <w:i/>
+          <w:iCs/>
+          <w:sz w:val="24"/>
+          <w:szCs w:val="24"/>
+        </w:rPr>
+        <w:t xml:space="preserve"> tagging, </w:t>
+      </w:r>
+      <w:proofErr w:type="spellStart"/>
+      <w:r>
+        <w:rPr>
+          <w:rFonts w:ascii="Times New Roman" w:hAnsi="Times New Roman" w:cs="Times New Roman"/>
+          <w:i/>
+          <w:iCs/>
+          <w:sz w:val="24"/>
+          <w:szCs w:val="24"/>
+        </w:rPr>
+        <w:t>ner</w:t>
+      </w:r>
+      <w:proofErr w:type="spellEnd"/>
+      <w:r>
+        <w:rPr>
+          <w:rFonts w:ascii="Times New Roman" w:hAnsi="Times New Roman" w:cs="Times New Roman"/>
+          <w:i/>
+          <w:iCs/>
+          <w:sz w:val="24"/>
+          <w:szCs w:val="24"/>
+        </w:rPr>
+        <w:t xml:space="preserve">, er, and </w:t>
+      </w:r>
+      <w:proofErr w:type="spellStart"/>
+      <w:r>
+        <w:rPr>
+          <w:rFonts w:ascii="Times New Roman" w:hAnsi="Times New Roman" w:cs="Times New Roman"/>
+          <w:i/>
+          <w:iCs/>
+          <w:sz w:val="24"/>
+          <w:szCs w:val="24"/>
+        </w:rPr>
+        <w:t>coref</w:t>
+      </w:r>
+      <w:proofErr w:type="spellEnd"/>
+      <w:r>
+        <w:rPr>
+          <w:rFonts w:ascii="Times New Roman" w:hAnsi="Times New Roman" w:cs="Times New Roman"/>
+          <w:i/>
+          <w:iCs/>
+          <w:sz w:val="24"/>
+          <w:szCs w:val="24"/>
+        </w:rPr>
+        <w:t xml:space="preserve">. </w:t>
+      </w:r>
+      <w:proofErr w:type="gramStart"/>
+      <w:r>
+        <w:rPr>
+          <w:rFonts w:ascii="Times New Roman" w:hAnsi="Times New Roman" w:cs="Times New Roman"/>
+          <w:i/>
+          <w:iCs/>
+          <w:sz w:val="24"/>
+          <w:szCs w:val="24"/>
+        </w:rPr>
+        <w:t>I’ve</w:t>
+      </w:r>
+      <w:proofErr w:type="gramEnd"/>
+      <w:r>
+        <w:rPr>
+          <w:rFonts w:ascii="Times New Roman" w:hAnsi="Times New Roman" w:cs="Times New Roman"/>
+          <w:i/>
+          <w:iCs/>
+          <w:sz w:val="24"/>
+          <w:szCs w:val="24"/>
+        </w:rPr>
+        <w:t xml:space="preserve"> also saved all these together in a single </w:t>
+      </w:r>
+      <w:proofErr w:type="spellStart"/>
+      <w:r>
+        <w:rPr>
+          <w:rFonts w:ascii="Times New Roman" w:hAnsi="Times New Roman" w:cs="Times New Roman"/>
+          <w:i/>
+          <w:iCs/>
+          <w:sz w:val="24"/>
+          <w:szCs w:val="24"/>
+        </w:rPr>
+        <w:t>dataframe</w:t>
+      </w:r>
+      <w:proofErr w:type="spellEnd"/>
+      <w:r>
+        <w:rPr>
+          <w:rFonts w:ascii="Times New Roman" w:hAnsi="Times New Roman" w:cs="Times New Roman"/>
+          <w:i/>
+          <w:iCs/>
+          <w:sz w:val="24"/>
+          <w:szCs w:val="24"/>
+        </w:rPr>
+        <w:t xml:space="preserve"> </w:t>
+      </w:r>
+      <w:r>
+        <w:rPr>
+          <w:rFonts w:ascii="Times New Roman" w:hAnsi="Times New Roman" w:cs="Times New Roman"/>
+          <w:i/>
+          <w:iCs/>
+          <w:sz w:val="24"/>
+          <w:szCs w:val="24"/>
+        </w:rPr>
+        <w:t>–</w:t>
+      </w:r>
+      <w:r>
+        <w:rPr>
+          <w:rFonts w:ascii="Times New Roman" w:hAnsi="Times New Roman" w:cs="Times New Roman"/>
+          <w:i/>
+          <w:iCs/>
+          <w:sz w:val="24"/>
+          <w:szCs w:val="24"/>
+        </w:rPr>
+        <w:t xml:space="preserve"> </w:t>
+      </w:r>
+      <w:r>
+        <w:rPr>
+          <w:rFonts w:ascii="Times New Roman" w:hAnsi="Times New Roman" w:cs="Times New Roman"/>
+          <w:b/>
+          <w:bCs/>
+          <w:i/>
+          <w:iCs/>
+          <w:sz w:val="24"/>
+          <w:szCs w:val="24"/>
+        </w:rPr>
+        <w:t>results.csv</w:t>
+      </w:r>
+      <w:r>
+        <w:rPr>
+          <w:rFonts w:ascii="Times New Roman" w:hAnsi="Times New Roman" w:cs="Times New Roman"/>
+          <w:i/>
+          <w:iCs/>
+          <w:sz w:val="24"/>
+          <w:szCs w:val="24"/>
+        </w:rPr>
+        <w:t xml:space="preserve"> (this does not include </w:t>
+      </w:r>
+      <w:r>
+        <w:rPr>
+          <w:rFonts w:ascii="Times New Roman" w:hAnsi="Times New Roman" w:cs="Times New Roman"/>
+          <w:i/>
+          <w:iCs/>
+          <w:sz w:val="24"/>
+          <w:szCs w:val="24"/>
+        </w:rPr>
+        <w:t xml:space="preserve">the </w:t>
+      </w:r>
+      <w:proofErr w:type="spellStart"/>
+      <w:r>
+        <w:rPr>
+          <w:rFonts w:ascii="Times New Roman" w:hAnsi="Times New Roman" w:cs="Times New Roman"/>
+          <w:i/>
+          <w:iCs/>
+          <w:sz w:val="24"/>
+          <w:szCs w:val="24"/>
+        </w:rPr>
+        <w:t>coref</w:t>
+      </w:r>
+      <w:proofErr w:type="spellEnd"/>
+      <w:r>
+        <w:rPr>
+          <w:rFonts w:ascii="Times New Roman" w:hAnsi="Times New Roman" w:cs="Times New Roman"/>
+          <w:i/>
+          <w:iCs/>
+          <w:sz w:val="24"/>
+          <w:szCs w:val="24"/>
+        </w:rPr>
+        <w:t xml:space="preserve"> text and </w:t>
+      </w:r>
+      <w:proofErr w:type="spellStart"/>
+      <w:r>
+        <w:rPr>
+          <w:rFonts w:ascii="Times New Roman" w:hAnsi="Times New Roman" w:cs="Times New Roman"/>
+          <w:i/>
+          <w:iCs/>
+          <w:sz w:val="24"/>
+          <w:szCs w:val="24"/>
+        </w:rPr>
+        <w:t>coref</w:t>
+      </w:r>
+      <w:proofErr w:type="spellEnd"/>
+      <w:r>
+        <w:rPr>
+          <w:rFonts w:ascii="Times New Roman" w:hAnsi="Times New Roman" w:cs="Times New Roman"/>
+          <w:i/>
+          <w:iCs/>
+          <w:sz w:val="24"/>
+          <w:szCs w:val="24"/>
+        </w:rPr>
+        <w:t xml:space="preserve"> chains, which are stored separately in </w:t>
+      </w:r>
+      <w:r>
+        <w:rPr>
+          <w:rFonts w:ascii="Times New Roman" w:hAnsi="Times New Roman" w:cs="Times New Roman"/>
+          <w:b/>
+          <w:bCs/>
+          <w:i/>
+          <w:iCs/>
+          <w:sz w:val="24"/>
+          <w:szCs w:val="24"/>
+        </w:rPr>
+        <w:t>ozempic_neural_coref_with_chains.csv</w:t>
+      </w:r>
+      <w:r>
+        <w:rPr>
+          <w:rFonts w:ascii="Times New Roman" w:hAnsi="Times New Roman" w:cs="Times New Roman"/>
+          <w:i/>
+          <w:iCs/>
+          <w:sz w:val="24"/>
+          <w:szCs w:val="24"/>
+        </w:rPr>
+        <w:t>)</w:t>
+      </w:r>
+      <w:r>
+        <w:rPr>
+          <w:rFonts w:ascii="Times New Roman" w:hAnsi="Times New Roman" w:cs="Times New Roman"/>
+          <w:i/>
+          <w:iCs/>
+          <w:sz w:val="24"/>
+          <w:szCs w:val="24"/>
+        </w:rPr>
+        <w:t xml:space="preserve">. All manual annotations done with </w:t>
+      </w:r>
+      <w:proofErr w:type="spellStart"/>
+      <w:r>
+        <w:rPr>
+          <w:rFonts w:ascii="Times New Roman" w:hAnsi="Times New Roman" w:cs="Times New Roman"/>
+          <w:i/>
+          <w:iCs/>
+          <w:sz w:val="24"/>
+          <w:szCs w:val="24"/>
+        </w:rPr>
+        <w:t>labelstudio</w:t>
+      </w:r>
+      <w:proofErr w:type="spellEnd"/>
+      <w:r>
+        <w:rPr>
+          <w:rFonts w:ascii="Times New Roman" w:hAnsi="Times New Roman" w:cs="Times New Roman"/>
+          <w:i/>
+          <w:iCs/>
+          <w:sz w:val="24"/>
+          <w:szCs w:val="24"/>
+        </w:rPr>
+        <w:t>.</w:t>
+      </w:r>
+    </w:p>
+    <w:p>
+      <w:pPr>
+        <w:rPr>
+          <w:rFonts w:ascii="Times New Roman" w:hAnsi="Times New Roman" w:cs="Times New Roman"/>
+          <w:sz w:val="24"/>
+          <w:szCs w:val="24"/>
+        </w:rPr>
+      </w:pPr>
+      <w:r>
+        <w:rPr>
+          <w:rFonts w:ascii="Times New Roman" w:hAnsi="Times New Roman" w:cs="Times New Roman"/>
+          <w:sz w:val="24"/>
+          <w:szCs w:val="24"/>
+        </w:rPr>
+        <w:t>1</w:t>
+      </w:r>
+      <w:r>
+        <w:rPr>
+          <w:rFonts w:ascii="Times New Roman" w:hAnsi="Times New Roman" w:cs="Times New Roman"/>
+          <w:sz w:val="24"/>
+          <w:szCs w:val="24"/>
+        </w:rPr>
+        <w:t>.</w:t>
+      </w:r>
+      <w:r>
+        <w:rPr>
+          <w:rFonts w:ascii="Times New Roman" w:hAnsi="Times New Roman" w:cs="Times New Roman"/>
+          <w:sz w:val="24"/>
+          <w:szCs w:val="24"/>
+        </w:rPr>
+        <w:t xml:space="preserve">b. My scraper uses selenium, beautifulsoup4, and </w:t>
+      </w:r>
+      <w:r>
+        <w:rPr>
+          <w:rFonts w:ascii="Times New Roman" w:hAnsi="Times New Roman" w:cs="Times New Roman"/>
+          <w:sz w:val="24"/>
+          <w:szCs w:val="24"/>
+        </w:rPr>
+        <w:t xml:space="preserve">pandas. I opted to scrape Google, Bing, and MSN news articles to get a total of 150 articles (even though the requirement is 100, a lot of articles are just </w:t>
+      </w:r>
+      <w:r>
+        <w:rPr>
+          <w:rFonts w:ascii="Times New Roman" w:hAnsi="Times New Roman" w:cs="Times New Roman"/>
+          <w:i/>
+          <w:iCs/>
+          <w:sz w:val="24"/>
+          <w:szCs w:val="24"/>
+        </w:rPr>
+        <w:t xml:space="preserve">stubs </w:t>
+      </w:r>
+      <w:r>
+        <w:rPr>
+          <w:rFonts w:ascii="Times New Roman" w:hAnsi="Times New Roman" w:cs="Times New Roman"/>
+          <w:sz w:val="24"/>
+          <w:szCs w:val="24"/>
+        </w:rPr>
+        <w:t>which are more difficult to clean, which is I scraped several extra articles as well</w:t>
+      </w:r>
+      <w:r>
+        <w:rPr>
+          <w:rFonts w:ascii="Times New Roman" w:hAnsi="Times New Roman" w:cs="Times New Roman"/>
+          <w:sz w:val="24"/>
+          <w:szCs w:val="24"/>
+        </w:rPr>
+        <w:t>)</w:t>
+      </w:r>
+      <w:r>
+        <w:rPr>
+          <w:rFonts w:ascii="Times New Roman" w:hAnsi="Times New Roman" w:cs="Times New Roman"/>
+          <w:sz w:val="24"/>
+          <w:szCs w:val="24"/>
+        </w:rPr>
+        <w:t xml:space="preserve">. </w:t>
+      </w:r>
+      <w:r>
+        <w:rPr>
+          <w:rFonts w:ascii="Times New Roman" w:hAnsi="Times New Roman" w:cs="Times New Roman"/>
+          <w:sz w:val="24"/>
+          <w:szCs w:val="24"/>
+        </w:rPr>
+        <w:t xml:space="preserve">The reason to use these three news aggregators is that </w:t>
+      </w:r>
+      <w:r>
+        <w:rPr>
+          <w:rFonts w:ascii="Times New Roman" w:hAnsi="Times New Roman" w:cs="Times New Roman"/>
+          <w:sz w:val="24"/>
+          <w:szCs w:val="24"/>
+        </w:rPr>
+        <w:t xml:space="preserve">since selenium allows me to use a headless </w:t>
+      </w:r>
+      <w:proofErr w:type="spellStart"/>
+      <w:r>
+        <w:rPr>
+          <w:rFonts w:ascii="Times New Roman" w:hAnsi="Times New Roman" w:cs="Times New Roman"/>
+          <w:sz w:val="24"/>
+          <w:szCs w:val="24"/>
+        </w:rPr>
+        <w:t>webdriver</w:t>
+      </w:r>
+      <w:proofErr w:type="spellEnd"/>
+      <w:r>
+        <w:rPr>
+          <w:rFonts w:ascii="Times New Roman" w:hAnsi="Times New Roman" w:cs="Times New Roman"/>
+          <w:sz w:val="24"/>
+          <w:szCs w:val="24"/>
+        </w:rPr>
+        <w:t xml:space="preserve"> (basically </w:t>
+      </w:r>
+      <w:r>
+        <w:rPr>
+          <w:rFonts w:ascii="Times New Roman" w:hAnsi="Times New Roman" w:cs="Times New Roman"/>
+          <w:sz w:val="24"/>
+          <w:szCs w:val="24"/>
+        </w:rPr>
+        <w:t xml:space="preserve">running chrome without the browser window </w:t>
+      </w:r>
+      <w:proofErr w:type="gramStart"/>
+      <w:r>
+        <w:rPr>
+          <w:rFonts w:ascii="Times New Roman" w:hAnsi="Times New Roman" w:cs="Times New Roman"/>
+          <w:sz w:val="24"/>
+          <w:szCs w:val="24"/>
+        </w:rPr>
+        <w:t>actually opening</w:t>
+      </w:r>
+      <w:proofErr w:type="gramEnd"/>
+      <w:r>
+        <w:rPr>
+          <w:rFonts w:ascii="Times New Roman" w:hAnsi="Times New Roman" w:cs="Times New Roman"/>
+          <w:sz w:val="24"/>
+          <w:szCs w:val="24"/>
+        </w:rPr>
+        <w:t>)</w:t>
+      </w:r>
+      <w:r>
+        <w:rPr>
+          <w:rFonts w:ascii="Times New Roman" w:hAnsi="Times New Roman" w:cs="Times New Roman"/>
+          <w:sz w:val="24"/>
+          <w:szCs w:val="24"/>
+        </w:rPr>
+        <w:t xml:space="preserve">, scraping the news articles is akin to browsing these on google news. This ensures that the articles that are scraped successively are the most recent possible articles, and </w:t>
+      </w:r>
+      <w:r>
+        <w:rPr>
+          <w:rFonts w:ascii="Times New Roman" w:hAnsi="Times New Roman" w:cs="Times New Roman"/>
+          <w:sz w:val="24"/>
+          <w:szCs w:val="24"/>
+        </w:rPr>
+        <w:t xml:space="preserve">I would not have to spend time setting up logic for the program to filter out older articles. </w:t>
+      </w:r>
+      <w:r>
+        <w:rPr>
+          <w:rFonts w:ascii="Times New Roman" w:hAnsi="Times New Roman" w:cs="Times New Roman"/>
+          <w:sz w:val="24"/>
+          <w:szCs w:val="24"/>
+        </w:rPr>
+        <w:t>After this, I only needed to specify the search queries (</w:t>
+      </w:r>
+      <w:proofErr w:type="spellStart"/>
+      <w:r>
+        <w:rPr>
+          <w:rFonts w:ascii="Times New Roman" w:hAnsi="Times New Roman" w:cs="Times New Roman"/>
+          <w:sz w:val="24"/>
+          <w:szCs w:val="24"/>
+        </w:rPr>
+        <w:t>eg.</w:t>
+      </w:r>
+      <w:proofErr w:type="spellEnd"/>
+      <w:r>
+        <w:rPr>
+          <w:rFonts w:ascii="Times New Roman" w:hAnsi="Times New Roman" w:cs="Times New Roman"/>
+          <w:sz w:val="24"/>
+          <w:szCs w:val="24"/>
+        </w:rPr>
+        <w:t xml:space="preserve"> “Ozempic</w:t>
+      </w:r>
+      <w:proofErr w:type="gramStart"/>
+      <w:r>
+        <w:rPr>
+          <w:rFonts w:ascii="Times New Roman" w:hAnsi="Times New Roman" w:cs="Times New Roman"/>
+          <w:sz w:val="24"/>
+          <w:szCs w:val="24"/>
+        </w:rPr>
+        <w:t>”,</w:t>
+      </w:r>
+      <w:proofErr w:type="gramEnd"/>
+      <w:r>
+        <w:rPr>
+          <w:rFonts w:ascii="Times New Roman" w:hAnsi="Times New Roman" w:cs="Times New Roman"/>
+          <w:sz w:val="24"/>
+          <w:szCs w:val="24"/>
+        </w:rPr>
+        <w:t xml:space="preserve"> “</w:t>
+      </w:r>
+      <w:r>
+        <w:rPr>
+          <w:rFonts w:ascii="Times New Roman" w:hAnsi="Times New Roman" w:cs="Times New Roman"/>
+          <w:sz w:val="24"/>
+          <w:szCs w:val="24"/>
+        </w:rPr>
+        <w:t>Ozempic FDA approval</w:t>
+      </w:r>
+      <w:r>
+        <w:rPr>
+          <w:rFonts w:ascii="Times New Roman" w:hAnsi="Times New Roman" w:cs="Times New Roman"/>
+          <w:sz w:val="24"/>
+          <w:szCs w:val="24"/>
+        </w:rPr>
+        <w:t>”)</w:t>
+      </w:r>
+      <w:r>
+        <w:rPr>
+          <w:rFonts w:ascii="Times New Roman" w:hAnsi="Times New Roman" w:cs="Times New Roman"/>
+          <w:sz w:val="24"/>
+          <w:szCs w:val="24"/>
+        </w:rPr>
+        <w:t xml:space="preserve"> to direct the </w:t>
+      </w:r>
+      <w:proofErr w:type="spellStart"/>
+      <w:r>
+        <w:rPr>
+          <w:rFonts w:ascii="Times New Roman" w:hAnsi="Times New Roman" w:cs="Times New Roman"/>
+          <w:sz w:val="24"/>
+          <w:szCs w:val="24"/>
+        </w:rPr>
+        <w:t>webdriver</w:t>
+      </w:r>
+      <w:proofErr w:type="spellEnd"/>
+      <w:r>
+        <w:rPr>
+          <w:rFonts w:ascii="Times New Roman" w:hAnsi="Times New Roman" w:cs="Times New Roman"/>
+          <w:sz w:val="24"/>
+          <w:szCs w:val="24"/>
+        </w:rPr>
+        <w:t xml:space="preserve"> to scrape the articles with these matches. </w:t>
+      </w:r>
+      <w:r>
+        <w:rPr>
+          <w:rFonts w:ascii="Times New Roman" w:hAnsi="Times New Roman" w:cs="Times New Roman"/>
+          <w:sz w:val="24"/>
+          <w:szCs w:val="24"/>
+        </w:rPr>
+        <w:t>Finally, I used bs4 to parse the HTMLs and pandas to store the articles in a CSV.</w:t>
+      </w:r>
+      <w:r>
+        <w:rPr>
+          <w:rFonts w:ascii="Times New Roman" w:hAnsi="Times New Roman" w:cs="Times New Roman"/>
+          <w:sz w:val="24"/>
+          <w:szCs w:val="24"/>
+        </w:rPr>
+        <w:t xml:space="preserve"> Some stub articles </w:t>
+      </w:r>
+      <w:proofErr w:type="gramStart"/>
+      <w:r>
+        <w:rPr>
+          <w:rFonts w:ascii="Times New Roman" w:hAnsi="Times New Roman" w:cs="Times New Roman"/>
+          <w:sz w:val="24"/>
+          <w:szCs w:val="24"/>
+        </w:rPr>
+        <w:t>still remain</w:t>
+      </w:r>
+      <w:proofErr w:type="gramEnd"/>
+      <w:r>
+        <w:rPr>
+          <w:rFonts w:ascii="Times New Roman" w:hAnsi="Times New Roman" w:cs="Times New Roman"/>
+          <w:sz w:val="24"/>
+          <w:szCs w:val="24"/>
+        </w:rPr>
+        <w:t xml:space="preserve"> in </w:t>
+      </w:r>
+      <w:r>
+        <w:rPr>
+          <w:rFonts w:ascii="Times New Roman" w:hAnsi="Times New Roman" w:cs="Times New Roman"/>
+          <w:sz w:val="24"/>
+          <w:szCs w:val="24"/>
+        </w:rPr>
+        <w:t>the csv.</w:t>
+      </w:r>
+    </w:p>
+    <w:p>
+      <w:pPr>
+        <w:rPr>
+          <w:rFonts w:ascii="Times New Roman" w:hAnsi="Times New Roman" w:cs="Times New Roman"/>
+          <w:sz w:val="24"/>
+          <w:szCs w:val="24"/>
+        </w:rPr>
+      </w:pPr>
+      <w:r>
+        <w:rPr>
+          <w:rFonts w:ascii="Times New Roman" w:hAnsi="Times New Roman" w:cs="Times New Roman"/>
+          <w:sz w:val="24"/>
+          <w:szCs w:val="24"/>
+        </w:rPr>
+        <w:t xml:space="preserve">2.d. For entity resolution, I opted to use fuzzy matching. </w:t>
+      </w:r>
+      <w:r>
+        <w:rPr>
+          <w:rFonts w:ascii="Times New Roman" w:hAnsi="Times New Roman" w:cs="Times New Roman"/>
+          <w:sz w:val="24"/>
+          <w:szCs w:val="24"/>
+        </w:rPr>
+        <w:t xml:space="preserve">It works best for this specific use case since different articles refer to the same entities in different ways. </w:t>
+      </w:r>
+      <w:r>
+        <w:rPr>
+          <w:rFonts w:ascii="Times New Roman" w:hAnsi="Times New Roman" w:cs="Times New Roman"/>
+          <w:sz w:val="24"/>
+          <w:szCs w:val="24"/>
+        </w:rPr>
+        <w:t>There are several examples that support this, for instance; “Novo Nordisk” (a Danish pharma company) is also often referred to in different ways, i.e., “Novo-Nordisk Ltd.</w:t>
+      </w:r>
+      <w:proofErr w:type="gramStart"/>
+      <w:r>
+        <w:rPr>
+          <w:rFonts w:ascii="Times New Roman" w:hAnsi="Times New Roman" w:cs="Times New Roman"/>
+          <w:sz w:val="24"/>
+          <w:szCs w:val="24"/>
+        </w:rPr>
+        <w:t>”,</w:t>
+      </w:r>
+      <w:proofErr w:type="gramEnd"/>
+      <w:r>
+        <w:rPr>
+          <w:rFonts w:ascii="Times New Roman" w:hAnsi="Times New Roman" w:cs="Times New Roman"/>
+          <w:sz w:val="24"/>
+          <w:szCs w:val="24"/>
+        </w:rPr>
+        <w:t xml:space="preserve"> “Novo Pharma”, etc. </w:t>
+      </w:r>
+      <w:r>
+        <w:rPr>
+          <w:rFonts w:ascii="Times New Roman" w:hAnsi="Times New Roman" w:cs="Times New Roman"/>
+          <w:sz w:val="24"/>
+          <w:szCs w:val="24"/>
+        </w:rPr>
+        <w:t xml:space="preserve">A lot of the scraped articles are written by entirely different people, from different countries and different writing styles. Fuzzy matching </w:t>
+      </w:r>
+      <w:r>
+        <w:rPr>
+          <w:rFonts w:ascii="Times New Roman" w:hAnsi="Times New Roman" w:cs="Times New Roman"/>
+          <w:sz w:val="24"/>
+          <w:szCs w:val="24"/>
+        </w:rPr>
+        <w:t>thus becomes the best method for entity resolution</w:t>
+      </w:r>
+      <w:r>
+        <w:rPr>
+          <w:rFonts w:ascii="Times New Roman" w:hAnsi="Times New Roman" w:cs="Times New Roman"/>
+          <w:sz w:val="24"/>
+          <w:szCs w:val="24"/>
+        </w:rPr>
+        <w:t xml:space="preserve"> (well, specifically the </w:t>
+      </w:r>
+      <w:proofErr w:type="spellStart"/>
+      <w:r>
+        <w:rPr>
+          <w:rFonts w:ascii="Times New Roman" w:hAnsi="Times New Roman" w:cs="Times New Roman"/>
+          <w:sz w:val="24"/>
+          <w:szCs w:val="24"/>
+        </w:rPr>
+        <w:t>Levenshtein</w:t>
+      </w:r>
+      <w:proofErr w:type="spellEnd"/>
+      <w:r>
+        <w:rPr>
+          <w:rFonts w:ascii="Times New Roman" w:hAnsi="Times New Roman" w:cs="Times New Roman"/>
+          <w:sz w:val="24"/>
+          <w:szCs w:val="24"/>
+        </w:rPr>
+        <w:t xml:space="preserve"> Distance method of fuzzy matching)</w:t>
+      </w:r>
+      <w:r>
+        <w:rPr>
+          <w:rFonts w:ascii="Times New Roman" w:hAnsi="Times New Roman" w:cs="Times New Roman"/>
+          <w:sz w:val="24"/>
+          <w:szCs w:val="24"/>
+        </w:rPr>
+        <w:t xml:space="preserve">, measuring string similarity, and is flexible, albeit slow for large datasets. </w:t>
+      </w:r>
+      <w:r>
+        <w:rPr>
+          <w:rFonts w:ascii="Times New Roman" w:hAnsi="Times New Roman" w:cs="Times New Roman"/>
+          <w:sz w:val="24"/>
+          <w:szCs w:val="24"/>
+        </w:rPr>
+        <w:t xml:space="preserve">The </w:t>
+      </w:r>
+      <w:proofErr w:type="spellStart"/>
+      <w:r>
+        <w:rPr>
+          <w:rFonts w:ascii="Times New Roman" w:hAnsi="Times New Roman" w:cs="Times New Roman"/>
+          <w:sz w:val="24"/>
+          <w:szCs w:val="24"/>
+        </w:rPr>
+        <w:t>Levenshtein</w:t>
+      </w:r>
+      <w:proofErr w:type="spellEnd"/>
+      <w:r>
+        <w:rPr>
+          <w:rFonts w:ascii="Times New Roman" w:hAnsi="Times New Roman" w:cs="Times New Roman"/>
+          <w:sz w:val="24"/>
+          <w:szCs w:val="24"/>
+        </w:rPr>
+        <w:t xml:space="preserve"> distance between two words is the minimum number of single-character edits (insertions, </w:t>
+      </w:r>
+      <w:proofErr w:type="gramStart"/>
+      <w:r>
+        <w:rPr>
+          <w:rFonts w:ascii="Times New Roman" w:hAnsi="Times New Roman" w:cs="Times New Roman"/>
+          <w:sz w:val="24"/>
+          <w:szCs w:val="24"/>
+        </w:rPr>
+        <w:t>deletions</w:t>
+      </w:r>
+      <w:proofErr w:type="gramEnd"/>
+      <w:r>
+        <w:rPr>
+          <w:rFonts w:ascii="Times New Roman" w:hAnsi="Times New Roman" w:cs="Times New Roman"/>
+          <w:sz w:val="24"/>
+          <w:szCs w:val="24"/>
+        </w:rPr>
+        <w:t xml:space="preserve"> or substitutions) required to change one word into the other.</w:t>
+      </w:r>
+      <w:r>
+        <w:rPr>
+          <w:rFonts w:ascii="Times New Roman" w:hAnsi="Times New Roman" w:cs="Times New Roman"/>
+          <w:sz w:val="24"/>
+          <w:szCs w:val="24"/>
+        </w:rPr>
+        <w:t xml:space="preserve"> If the similarity score is above a certain threshold (90% in my case), then the entities </w:t>
+      </w:r>
+      <w:proofErr w:type="gramStart"/>
+      <w:r>
+        <w:rPr>
+          <w:rFonts w:ascii="Times New Roman" w:hAnsi="Times New Roman" w:cs="Times New Roman"/>
+          <w:sz w:val="24"/>
+          <w:szCs w:val="24"/>
+        </w:rPr>
+        <w:t>are considered to be</w:t>
+      </w:r>
+      <w:proofErr w:type="gramEnd"/>
+      <w:r>
+        <w:rPr>
+          <w:rFonts w:ascii="Times New Roman" w:hAnsi="Times New Roman" w:cs="Times New Roman"/>
+          <w:sz w:val="24"/>
+          <w:szCs w:val="24"/>
+        </w:rPr>
+        <w:t xml:space="preserve"> a match</w:t>
+      </w:r>
+      <w:r>
+        <w:rPr>
+          <w:rFonts w:ascii="Times New Roman" w:hAnsi="Times New Roman" w:cs="Times New Roman"/>
+          <w:sz w:val="24"/>
+          <w:szCs w:val="24"/>
+        </w:rPr>
+        <w:t xml:space="preserve">, and are stored in the </w:t>
+      </w:r>
+      <w:proofErr w:type="spellStart"/>
+      <w:r>
+        <w:rPr>
+          <w:rFonts w:ascii="Times New Roman" w:hAnsi="Times New Roman" w:cs="Times New Roman"/>
+          <w:sz w:val="24"/>
+          <w:szCs w:val="24"/>
+        </w:rPr>
+        <w:t>dataframe</w:t>
+      </w:r>
+      <w:proofErr w:type="spellEnd"/>
+      <w:r>
+        <w:rPr>
+          <w:rFonts w:ascii="Times New Roman" w:hAnsi="Times New Roman" w:cs="Times New Roman"/>
+          <w:sz w:val="24"/>
+          <w:szCs w:val="24"/>
+        </w:rPr>
+        <w:t xml:space="preserve">. </w:t>
+      </w:r>
+    </w:p>
+    <w:p>
+      <w:pPr>
+        <w:rPr>
+          <w:rFonts w:ascii="Times New Roman" w:hAnsi="Times New Roman" w:cs="Times New Roman"/>
+          <w:sz w:val="24"/>
+          <w:szCs w:val="24"/>
+        </w:rPr>
+      </w:pPr>
+      <w:r>
+        <w:rPr>
+          <w:rFonts w:ascii="Times New Roman" w:hAnsi="Times New Roman" w:cs="Times New Roman"/>
+          <w:sz w:val="24"/>
+          <w:szCs w:val="24"/>
+        </w:rPr>
+        <w:t xml:space="preserve">3.a. </w:t>
+      </w:r>
+      <w:r>
+        <w:rPr>
+          <w:rFonts w:ascii="Times New Roman" w:hAnsi="Times New Roman" w:cs="Times New Roman"/>
+          <w:sz w:val="24"/>
+          <w:szCs w:val="24"/>
+        </w:rPr>
+        <w:t xml:space="preserve">Here are my results for the evaluation metrics </w:t>
+      </w:r>
+      <w:r>
+        <w:rPr>
+          <w:rFonts w:ascii="Times New Roman" w:hAnsi="Times New Roman" w:cs="Times New Roman"/>
+          <w:sz w:val="24"/>
+          <w:szCs w:val="24"/>
+        </w:rPr>
+        <w:t xml:space="preserve">of the spacy NER model: </w:t>
+      </w:r>
+    </w:p>
+    <w:p>
+      <w:pPr>
+        <w:ind w:left="720"/>
+        <w:rPr>
+          <w:rFonts w:ascii="Times New Roman" w:hAnsi="Times New Roman" w:cs="Times New Roman"/>
+          <w:sz w:val="24"/>
+          <w:szCs w:val="24"/>
+        </w:rPr>
+      </w:pPr>
+      <w:r>
+        <w:rPr>
+          <w:rFonts w:ascii="Times New Roman" w:hAnsi="Times New Roman" w:cs="Times New Roman"/>
+          <w:sz w:val="24"/>
+          <w:szCs w:val="24"/>
+        </w:rPr>
+        <w:t>Precision: 0.2050</w:t>
+      </w:r>
+    </w:p>
+    <w:p>
+      <w:pPr>
+        <w:ind w:left="720"/>
+        <w:rPr>
+          <w:rFonts w:ascii="Times New Roman" w:hAnsi="Times New Roman" w:cs="Times New Roman"/>
+          <w:sz w:val="24"/>
+          <w:szCs w:val="24"/>
+        </w:rPr>
+      </w:pPr>
+      <w:r>
+        <w:rPr>
+          <w:rFonts w:ascii="Times New Roman" w:hAnsi="Times New Roman" w:cs="Times New Roman"/>
+          <w:sz w:val="24"/>
+          <w:szCs w:val="24"/>
+        </w:rPr>
+        <w:t>Recall: 0.0251</w:t>
+      </w:r>
+    </w:p>
+    <w:p>
+      <w:pPr>
+        <w:ind w:left="720"/>
+        <w:rPr>
+          <w:rFonts w:ascii="Times New Roman" w:hAnsi="Times New Roman" w:cs="Times New Roman"/>
+          <w:sz w:val="24"/>
+          <w:szCs w:val="24"/>
+        </w:rPr>
+      </w:pPr>
+      <w:r>
+        <w:rPr>
+          <w:rFonts w:ascii="Times New Roman" w:hAnsi="Times New Roman" w:cs="Times New Roman"/>
+          <w:sz w:val="24"/>
+          <w:szCs w:val="24"/>
+        </w:rPr>
+        <w:t>F1-score: 0.0438</w:t>
+      </w:r>
+      <w:r>
+        <w:rPr>
+          <w:rFonts w:ascii="Times New Roman" w:hAnsi="Times New Roman" w:cs="Times New Roman"/>
+          <w:sz w:val="24"/>
+          <w:szCs w:val="24"/>
+        </w:rPr>
+        <w:t xml:space="preserve"> </w:t>
+      </w:r>
+    </w:p>
+    <w:p>
+      <w:pPr>
+        <w:rPr>
+          <w:rFonts w:ascii="Times New Roman" w:hAnsi="Times New Roman" w:cs="Times New Roman"/>
+          <w:sz w:val="24"/>
+          <w:szCs w:val="24"/>
+        </w:rPr>
+      </w:pPr>
+      <w:r>
+        <w:rPr>
+          <w:rFonts w:ascii="Times New Roman" w:hAnsi="Times New Roman" w:cs="Times New Roman"/>
+          <w:sz w:val="24"/>
+          <w:szCs w:val="24"/>
+        </w:rPr>
+        <w:t xml:space="preserve">These scores are expectedly bad, </w:t>
+      </w:r>
+      <w:r>
+        <w:rPr>
+          <w:rFonts w:ascii="Times New Roman" w:hAnsi="Times New Roman" w:cs="Times New Roman"/>
+          <w:sz w:val="24"/>
+          <w:szCs w:val="24"/>
+        </w:rPr>
+        <w:t xml:space="preserve">and the reasons for this are quite clear. First, </w:t>
+      </w:r>
+      <w:r>
+        <w:rPr>
+          <w:rFonts w:ascii="Times New Roman" w:hAnsi="Times New Roman" w:cs="Times New Roman"/>
+          <w:sz w:val="24"/>
+          <w:szCs w:val="24"/>
+        </w:rPr>
+        <w:t xml:space="preserve">the precision is about 20%, </w:t>
+      </w:r>
+      <w:r>
+        <w:rPr>
+          <w:rFonts w:ascii="Times New Roman" w:hAnsi="Times New Roman" w:cs="Times New Roman"/>
+          <w:sz w:val="24"/>
+          <w:szCs w:val="24"/>
+        </w:rPr>
+        <w:t xml:space="preserve">which is better </w:t>
+      </w:r>
+      <w:r>
+        <w:rPr>
+          <w:rFonts w:ascii="Times New Roman" w:hAnsi="Times New Roman" w:cs="Times New Roman"/>
+          <w:sz w:val="24"/>
+          <w:szCs w:val="24"/>
+        </w:rPr>
+        <w:t xml:space="preserve">after </w:t>
+      </w:r>
+      <w:r>
+        <w:rPr>
+          <w:rFonts w:ascii="Times New Roman" w:hAnsi="Times New Roman" w:cs="Times New Roman"/>
+          <w:sz w:val="24"/>
+          <w:szCs w:val="24"/>
+        </w:rPr>
+        <w:t xml:space="preserve">some changes in eval logic (more on this later), which means that compared to my manual annotations, the model is </w:t>
+      </w:r>
+      <w:r>
+        <w:rPr>
+          <w:rFonts w:ascii="Times New Roman" w:hAnsi="Times New Roman" w:cs="Times New Roman"/>
+          <w:sz w:val="24"/>
+          <w:szCs w:val="24"/>
+        </w:rPr>
+        <w:t xml:space="preserve">only able to match about 20% of the </w:t>
+      </w:r>
+      <w:r>
+        <w:rPr>
+          <w:rFonts w:ascii="Times New Roman" w:hAnsi="Times New Roman" w:cs="Times New Roman"/>
+          <w:sz w:val="24"/>
+          <w:szCs w:val="24"/>
+        </w:rPr>
+        <w:lastRenderedPageBreak/>
+        <w:t>NER entries. The recall, and the subsequent f1 score are also bad, implying that the model missed about 97.5% of the entities that were manually labelled</w:t>
+      </w:r>
+      <w:r>
+        <w:rPr>
+          <w:rFonts w:ascii="Times New Roman" w:hAnsi="Times New Roman" w:cs="Times New Roman"/>
+          <w:sz w:val="24"/>
+          <w:szCs w:val="24"/>
+        </w:rPr>
+        <w:t xml:space="preserve">, and is this not great at recognizing said entities. What could be the cause for this? First, </w:t>
+      </w:r>
+      <w:r>
+        <w:rPr>
+          <w:rFonts w:ascii="Times New Roman" w:hAnsi="Times New Roman" w:cs="Times New Roman"/>
+          <w:sz w:val="24"/>
+          <w:szCs w:val="24"/>
+        </w:rPr>
+        <w:t>the pre trained spacy model is likely only trained on general data (</w:t>
+      </w:r>
+      <w:proofErr w:type="spellStart"/>
+      <w:r>
+        <w:rPr>
+          <w:rFonts w:ascii="Times New Roman" w:hAnsi="Times New Roman" w:cs="Times New Roman"/>
+          <w:sz w:val="24"/>
+          <w:szCs w:val="24"/>
+        </w:rPr>
+        <w:t>eg.</w:t>
+      </w:r>
+      <w:proofErr w:type="spellEnd"/>
+      <w:r>
+        <w:rPr>
+          <w:rFonts w:ascii="Times New Roman" w:hAnsi="Times New Roman" w:cs="Times New Roman"/>
+          <w:sz w:val="24"/>
+          <w:szCs w:val="24"/>
+        </w:rPr>
+        <w:t xml:space="preserve"> news, </w:t>
+      </w:r>
+      <w:proofErr w:type="spellStart"/>
+      <w:r>
+        <w:rPr>
+          <w:rFonts w:ascii="Times New Roman" w:hAnsi="Times New Roman" w:cs="Times New Roman"/>
+          <w:sz w:val="24"/>
+          <w:szCs w:val="24"/>
+        </w:rPr>
+        <w:t>wikipedia</w:t>
+      </w:r>
+      <w:proofErr w:type="spellEnd"/>
+      <w:r>
+        <w:rPr>
+          <w:rFonts w:ascii="Times New Roman" w:hAnsi="Times New Roman" w:cs="Times New Roman"/>
+          <w:sz w:val="24"/>
+          <w:szCs w:val="24"/>
+        </w:rPr>
+        <w:t>), and not medical/chemical terms</w:t>
+      </w:r>
+      <w:r>
+        <w:rPr>
+          <w:rFonts w:ascii="Times New Roman" w:hAnsi="Times New Roman" w:cs="Times New Roman"/>
+          <w:sz w:val="24"/>
+          <w:szCs w:val="24"/>
+        </w:rPr>
+        <w:t>. The most common mistake the model made was related to this, it almost always labelled “</w:t>
+      </w:r>
+      <w:proofErr w:type="spellStart"/>
+      <w:r>
+        <w:rPr>
+          <w:rFonts w:ascii="Times New Roman" w:hAnsi="Times New Roman" w:cs="Times New Roman"/>
+          <w:sz w:val="24"/>
+          <w:szCs w:val="24"/>
+        </w:rPr>
+        <w:t>ozempic</w:t>
+      </w:r>
+      <w:proofErr w:type="spellEnd"/>
+      <w:r>
+        <w:rPr>
+          <w:rFonts w:ascii="Times New Roman" w:hAnsi="Times New Roman" w:cs="Times New Roman"/>
+          <w:sz w:val="24"/>
+          <w:szCs w:val="24"/>
+        </w:rPr>
+        <w:t xml:space="preserve">” as an organisation, </w:t>
+      </w:r>
+      <w:proofErr w:type="gramStart"/>
+      <w:r>
+        <w:rPr>
+          <w:rFonts w:ascii="Times New Roman" w:hAnsi="Times New Roman" w:cs="Times New Roman"/>
+          <w:sz w:val="24"/>
+          <w:szCs w:val="24"/>
+        </w:rPr>
+        <w:t>similar to</w:t>
+      </w:r>
+      <w:proofErr w:type="gramEnd"/>
+      <w:r>
+        <w:rPr>
+          <w:rFonts w:ascii="Times New Roman" w:hAnsi="Times New Roman" w:cs="Times New Roman"/>
+          <w:sz w:val="24"/>
+          <w:szCs w:val="24"/>
+        </w:rPr>
+        <w:t xml:space="preserve"> other drug names.</w:t>
+      </w:r>
+      <w:r>
+        <w:rPr>
+          <w:rFonts w:ascii="Times New Roman" w:hAnsi="Times New Roman" w:cs="Times New Roman"/>
+          <w:sz w:val="24"/>
+          <w:szCs w:val="24"/>
+        </w:rPr>
+        <w:t xml:space="preserve"> Given that of the scraped articles these drug names were the most likely recognized entities, the model got nearly every entity NER tag wrong.</w:t>
+      </w:r>
+      <w:r>
+        <w:rPr>
+          <w:rFonts w:ascii="Times New Roman" w:hAnsi="Times New Roman" w:cs="Times New Roman"/>
+          <w:sz w:val="24"/>
+          <w:szCs w:val="24"/>
+        </w:rPr>
+        <w:t xml:space="preserve"> </w:t>
+      </w:r>
+    </w:p>
+    <w:p>
+      <w:pPr>
+        <w:rPr>
+          <w:rFonts w:ascii="Times New Roman" w:hAnsi="Times New Roman" w:cs="Times New Roman"/>
+          <w:sz w:val="24"/>
+          <w:szCs w:val="24"/>
         </w:rPr>
       </w:pPr>
     </w:p>
@@ -79,49 +1182,69 @@
           <w:sz w:val="24"/>
           <w:szCs w:val="24"/>
         </w:rPr>
-        <w:t>1</w:t>
-      </w:r>
-      <w:r>
-        <w:rPr>
-          <w:rFonts w:ascii="Times New Roman" w:hAnsi="Times New Roman" w:cs="Times New Roman"/>
-          <w:sz w:val="24"/>
-          <w:szCs w:val="24"/>
-        </w:rPr>
-        <w:t>.</w:t>
-      </w:r>
-      <w:r>
-        <w:rPr>
-          <w:rFonts w:ascii="Times New Roman" w:hAnsi="Times New Roman" w:cs="Times New Roman"/>
-          <w:sz w:val="24"/>
-          <w:szCs w:val="24"/>
-        </w:rPr>
-        <w:t xml:space="preserve">b. My scraper uses selenium, beautifulsoup4, and </w:t>
-      </w:r>
-      <w:r>
-        <w:rPr>
-          <w:rFonts w:ascii="Times New Roman" w:hAnsi="Times New Roman" w:cs="Times New Roman"/>
-          <w:sz w:val="24"/>
-          <w:szCs w:val="24"/>
-        </w:rPr>
-        <w:t xml:space="preserve">pandas. I opted to scrape Google, Bing, and MSN news articles to get a total of 150 articles (even though the requirement is 100, a lot of articles are just </w:t>
-      </w:r>
-      <w:r>
-        <w:rPr>
-          <w:rFonts w:ascii="Times New Roman" w:hAnsi="Times New Roman" w:cs="Times New Roman"/>
-          <w:i/>
-          <w:iCs/>
-          <w:sz w:val="24"/>
-          <w:szCs w:val="24"/>
-        </w:rPr>
-        <w:t xml:space="preserve">stubs </w:t>
-      </w:r>
-      <w:r>
-        <w:rPr>
-          <w:rFonts w:ascii="Times New Roman" w:hAnsi="Times New Roman" w:cs="Times New Roman"/>
-          <w:sz w:val="24"/>
-          <w:szCs w:val="24"/>
-        </w:rPr>
-        <w:t>which are more difficult to clean, which is I scraped several extra articles as well</w:t>
+        <w:t xml:space="preserve">3.b. Coreference resolution is a famously difficult NLP problem, and this is evident from the results of the </w:t>
+      </w:r>
+      <w:proofErr w:type="spellStart"/>
+      <w:r>
+        <w:rPr>
+          <w:rFonts w:ascii="Times New Roman" w:hAnsi="Times New Roman" w:cs="Times New Roman"/>
+          <w:sz w:val="24"/>
+          <w:szCs w:val="24"/>
+        </w:rPr>
+        <w:t>coref</w:t>
+      </w:r>
+      <w:proofErr w:type="spellEnd"/>
+      <w:r>
+        <w:rPr>
+          <w:rFonts w:ascii="Times New Roman" w:hAnsi="Times New Roman" w:cs="Times New Roman"/>
+          <w:sz w:val="24"/>
+          <w:szCs w:val="24"/>
+        </w:rPr>
+        <w:t xml:space="preserve"> model (</w:t>
+      </w:r>
+      <w:proofErr w:type="gramStart"/>
+      <w:r>
+        <w:rPr>
+          <w:rFonts w:ascii="Times New Roman" w:hAnsi="Times New Roman" w:cs="Times New Roman"/>
+          <w:sz w:val="24"/>
+          <w:szCs w:val="24"/>
+        </w:rPr>
+        <w:t>I’ve</w:t>
+      </w:r>
+      <w:proofErr w:type="gramEnd"/>
+      <w:r>
+        <w:rPr>
+          <w:rFonts w:ascii="Times New Roman" w:hAnsi="Times New Roman" w:cs="Times New Roman"/>
+          <w:sz w:val="24"/>
+          <w:szCs w:val="24"/>
+        </w:rPr>
+        <w:t xml:space="preserve"> used Stanza </w:t>
+      </w:r>
+      <w:proofErr w:type="spellStart"/>
+      <w:r>
+        <w:rPr>
+          <w:rFonts w:ascii="Times New Roman" w:hAnsi="Times New Roman" w:cs="Times New Roman"/>
+          <w:sz w:val="24"/>
+          <w:szCs w:val="24"/>
+        </w:rPr>
+        <w:t>CoreNLP</w:t>
+      </w:r>
+      <w:r>
+        <w:rPr>
+          <w:rFonts w:ascii="Times New Roman" w:hAnsi="Times New Roman" w:cs="Times New Roman"/>
+          <w:sz w:val="24"/>
+          <w:szCs w:val="24"/>
+        </w:rPr>
+        <w:t>’s</w:t>
+      </w:r>
+      <w:proofErr w:type="spellEnd"/>
+      <w:r>
+        <w:rPr>
+          <w:rFonts w:ascii="Times New Roman" w:hAnsi="Times New Roman" w:cs="Times New Roman"/>
+          <w:sz w:val="24"/>
+          <w:szCs w:val="24"/>
+        </w:rPr>
+        <w:t xml:space="preserve"> neural algorithm for the best possible accuracy</w:t>
       </w:r>
       <w:r>
         <w:rPr>
@@ -137,23 +1260,7 @@
           <w:sz w:val="24"/>
           <w:szCs w:val="24"/>
         </w:rPr>
-        <w:t xml:space="preserve">. </w:t>
-      </w:r>
-      <w:r>
-        <w:rPr>
-          <w:rFonts w:ascii="Times New Roman" w:hAnsi="Times New Roman" w:cs="Times New Roman"/>
-          <w:sz w:val="24"/>
-          <w:szCs w:val="24"/>
-        </w:rPr>
-        <w:t xml:space="preserve">The reason to use these three news aggregators is that </w:t>
-      </w:r>
-      <w:r>
-        <w:rPr>
-          <w:rFonts w:ascii="Times New Roman" w:hAnsi="Times New Roman" w:cs="Times New Roman"/>
-          <w:sz w:val="24"/>
-          <w:szCs w:val="24"/>
-        </w:rPr>
-        <w:t xml:space="preserve">since selenium allows me to use a headless </w:t>
+        <w:t xml:space="preserve">. As it happens, as the size of sentences and articles increases, it becomes more difficult for the </w:t>
       </w:r>
       <w:proofErr w:type="spellStart"/>
       <w:r>
@@ -162,7 +1269,7 @@
           <w:sz w:val="24"/>
           <w:szCs w:val="24"/>
         </w:rPr>
-        <w:t>webdriver</w:t>
+        <w:t>coref</w:t>
       </w:r>
       <w:proofErr w:type="spellEnd"/>
       <w:r>
@@ -171,47 +1278,15 @@
           <w:sz w:val="24"/>
           <w:szCs w:val="24"/>
         </w:rPr>
-        <w:t xml:space="preserve"> (basically </w:t>
-      </w:r>
-      <w:r>
-        <w:rPr>
-          <w:rFonts w:ascii="Times New Roman" w:hAnsi="Times New Roman" w:cs="Times New Roman"/>
-          <w:sz w:val="24"/>
-          <w:szCs w:val="24"/>
-        </w:rPr>
-        <w:t>running chrome without the browser window actually opening</w:t>
-      </w:r>
-      <w:r>
-        <w:rPr>
-          <w:rFonts w:ascii="Times New Roman" w:hAnsi="Times New Roman" w:cs="Times New Roman"/>
-          <w:sz w:val="24"/>
-          <w:szCs w:val="24"/>
-        </w:rPr>
-        <w:t>)</w:t>
-      </w:r>
-      <w:r>
-        <w:rPr>
-          <w:rFonts w:ascii="Times New Roman" w:hAnsi="Times New Roman" w:cs="Times New Roman"/>
-          <w:sz w:val="24"/>
-          <w:szCs w:val="24"/>
-        </w:rPr>
-        <w:t xml:space="preserve">, scraping the news articles is akin to browsing these on google news. This ensures that the articles that are scraped successively are the most recent possible articles, and </w:t>
-      </w:r>
-      <w:r>
-        <w:rPr>
-          <w:rFonts w:ascii="Times New Roman" w:hAnsi="Times New Roman" w:cs="Times New Roman"/>
-          <w:sz w:val="24"/>
-          <w:szCs w:val="24"/>
-        </w:rPr>
-        <w:t xml:space="preserve">I would not have to spend time setting up logic for the program to filter out older articles. </w:t>
-      </w:r>
-      <w:r>
-        <w:rPr>
-          <w:rFonts w:ascii="Times New Roman" w:hAnsi="Times New Roman" w:cs="Times New Roman"/>
-          <w:sz w:val="24"/>
-          <w:szCs w:val="24"/>
-        </w:rPr>
-        <w:t>After this, I only needed to specify the search queries (</w:t>
+        <w:t xml:space="preserve"> algorithm to determine exactly which nouns and pronouns need to be replaced in the text</w:t>
+      </w:r>
+      <w:r>
+        <w:rPr>
+          <w:rFonts w:ascii="Times New Roman" w:hAnsi="Times New Roman" w:cs="Times New Roman"/>
+          <w:sz w:val="24"/>
+          <w:szCs w:val="24"/>
+        </w:rPr>
+        <w:t xml:space="preserve">. While the neural </w:t>
       </w:r>
       <w:proofErr w:type="spellStart"/>
       <w:r>
@@ -220,7 +1295,7 @@
           <w:sz w:val="24"/>
           <w:szCs w:val="24"/>
         </w:rPr>
-        <w:t>eg.</w:t>
+        <w:t>coref</w:t>
       </w:r>
       <w:proofErr w:type="spellEnd"/>
       <w:r>
@@ -229,31 +1304,89 @@
           <w:sz w:val="24"/>
           <w:szCs w:val="24"/>
         </w:rPr>
-        <w:t xml:space="preserve"> “Ozempic”, “</w:t>
-      </w:r>
-      <w:r>
-        <w:rPr>
-          <w:rFonts w:ascii="Times New Roman" w:hAnsi="Times New Roman" w:cs="Times New Roman"/>
-          <w:sz w:val="24"/>
-          <w:szCs w:val="24"/>
-        </w:rPr>
-        <w:t>Ozempic FDA approval</w:t>
-      </w:r>
-      <w:r>
-        <w:rPr>
-          <w:rFonts w:ascii="Times New Roman" w:hAnsi="Times New Roman" w:cs="Times New Roman"/>
-          <w:sz w:val="24"/>
-          <w:szCs w:val="24"/>
-        </w:rPr>
-        <w:t>”)</w:t>
-      </w:r>
-      <w:r>
-        <w:rPr>
-          <w:rFonts w:ascii="Times New Roman" w:hAnsi="Times New Roman" w:cs="Times New Roman"/>
-          <w:sz w:val="24"/>
-          <w:szCs w:val="24"/>
-        </w:rPr>
-        <w:t xml:space="preserve"> to direct the </w:t>
+        <w:t xml:space="preserve"> model is better than the earlier </w:t>
+      </w:r>
+      <w:proofErr w:type="gramStart"/>
+      <w:r>
+        <w:rPr>
+          <w:rFonts w:ascii="Times New Roman" w:hAnsi="Times New Roman" w:cs="Times New Roman"/>
+          <w:sz w:val="24"/>
+          <w:szCs w:val="24"/>
+        </w:rPr>
+        <w:t>rule based</w:t>
+      </w:r>
+      <w:proofErr w:type="gramEnd"/>
+      <w:r>
+        <w:rPr>
+          <w:rFonts w:ascii="Times New Roman" w:hAnsi="Times New Roman" w:cs="Times New Roman"/>
+          <w:sz w:val="24"/>
+          <w:szCs w:val="24"/>
+        </w:rPr>
+        <w:t xml:space="preserve"> approach, it is still quite inaccurate, and struggles with long range dependencies</w:t>
+      </w:r>
+      <w:r>
+        <w:rPr>
+          <w:rFonts w:ascii="Times New Roman" w:hAnsi="Times New Roman" w:cs="Times New Roman"/>
+          <w:sz w:val="24"/>
+          <w:szCs w:val="24"/>
+        </w:rPr>
+        <w:t xml:space="preserve"> – where an entity and its reference are far apart in the text. Consequently, ambiguous pronouns are also poorly handled</w:t>
+      </w:r>
+      <w:r>
+        <w:rPr>
+          <w:rFonts w:ascii="Times New Roman" w:hAnsi="Times New Roman" w:cs="Times New Roman"/>
+          <w:sz w:val="24"/>
+          <w:szCs w:val="24"/>
+        </w:rPr>
+        <w:t>, for example</w:t>
+      </w:r>
+      <w:r>
+        <w:rPr>
+          <w:rFonts w:ascii="Times New Roman" w:hAnsi="Times New Roman" w:cs="Times New Roman"/>
+          <w:sz w:val="24"/>
+          <w:szCs w:val="24"/>
+        </w:rPr>
+        <w:t xml:space="preserve">, consider the sentence </w:t>
+      </w:r>
+      <w:r>
+        <w:rPr>
+          <w:rFonts w:ascii="Times New Roman" w:hAnsi="Times New Roman" w:cs="Times New Roman"/>
+          <w:sz w:val="24"/>
+          <w:szCs w:val="24"/>
+        </w:rPr>
+        <w:t xml:space="preserve">- </w:t>
+      </w:r>
+      <w:r>
+        <w:rPr>
+          <w:rFonts w:ascii="Times New Roman" w:hAnsi="Times New Roman" w:cs="Times New Roman"/>
+          <w:sz w:val="24"/>
+          <w:szCs w:val="24"/>
+        </w:rPr>
+        <w:t>Ozempic is manufactured by Novo Nordisk. It is a leading pharmaceutical company."</w:t>
+      </w:r>
+      <w:r>
+        <w:rPr>
+          <w:rFonts w:ascii="Times New Roman" w:hAnsi="Times New Roman" w:cs="Times New Roman"/>
+          <w:sz w:val="24"/>
+          <w:szCs w:val="24"/>
+        </w:rPr>
+        <w:t xml:space="preserve"> </w:t>
+      </w:r>
+      <w:r>
+        <w:rPr>
+          <w:rFonts w:ascii="Times New Roman" w:hAnsi="Times New Roman" w:cs="Times New Roman"/>
+          <w:sz w:val="24"/>
+          <w:szCs w:val="24"/>
+        </w:rPr>
+        <w:t>Stanza may mistakenly resolve "it" to "Ozempic" instead of "Novo Nordisk."</w:t>
+      </w:r>
+      <w:r>
+        <w:rPr>
+          <w:rFonts w:ascii="Times New Roman" w:hAnsi="Times New Roman" w:cs="Times New Roman"/>
+          <w:sz w:val="24"/>
+          <w:szCs w:val="24"/>
+        </w:rPr>
+        <w:t xml:space="preserve">. It is also likely that errors in sentence splits cause </w:t>
       </w:r>
       <w:proofErr w:type="spellStart"/>
       <w:r>
@@ -262,7 +1395,7 @@
           <w:sz w:val="24"/>
           <w:szCs w:val="24"/>
         </w:rPr>
-        <w:t>webdriver</w:t>
+        <w:t>coref</w:t>
       </w:r>
       <w:proofErr w:type="spellEnd"/>
       <w:r>
@@ -271,81 +1404,77 @@
           <w:sz w:val="24"/>
           <w:szCs w:val="24"/>
         </w:rPr>
-        <w:t xml:space="preserve"> to scrape the articles with these matches. </w:t>
-      </w:r>
-      <w:r>
-        <w:rPr>
-          <w:rFonts w:ascii="Times New Roman" w:hAnsi="Times New Roman" w:cs="Times New Roman"/>
-          <w:sz w:val="24"/>
-          <w:szCs w:val="24"/>
-        </w:rPr>
-        <w:t>Finally, I used bs4 to parse the HTMLs and pandas to store the articles in a CSV.</w:t>
-      </w:r>
-    </w:p>
-    <w:p>
-      <w:pPr>
-        <w:rPr>
-          <w:rFonts w:ascii="Times New Roman" w:hAnsi="Times New Roman" w:cs="Times New Roman"/>
-          <w:sz w:val="24"/>
-          <w:szCs w:val="24"/>
-        </w:rPr>
-      </w:pPr>
-    </w:p>
-    <w:p>
-      <w:pPr>
-        <w:rPr>
-          <w:rFonts w:ascii="Times New Roman" w:hAnsi="Times New Roman" w:cs="Times New Roman"/>
-          <w:sz w:val="24"/>
-          <w:szCs w:val="24"/>
-        </w:rPr>
-      </w:pPr>
-      <w:r>
-        <w:rPr>
-          <w:rFonts w:ascii="Times New Roman" w:hAnsi="Times New Roman" w:cs="Times New Roman"/>
-          <w:sz w:val="24"/>
-          <w:szCs w:val="24"/>
-        </w:rPr>
-        <w:t xml:space="preserve">2.d. For entity resolution, I opted to use fuzzy matching. </w:t>
-      </w:r>
-      <w:r>
-        <w:rPr>
-          <w:rFonts w:ascii="Times New Roman" w:hAnsi="Times New Roman" w:cs="Times New Roman"/>
-          <w:sz w:val="24"/>
-          <w:szCs w:val="24"/>
-        </w:rPr>
-        <w:t xml:space="preserve">It works best for this specific use case since different articles refer to the same entities in different ways. </w:t>
-      </w:r>
-      <w:r>
-        <w:rPr>
-          <w:rFonts w:ascii="Times New Roman" w:hAnsi="Times New Roman" w:cs="Times New Roman"/>
-          <w:sz w:val="24"/>
-          <w:szCs w:val="24"/>
-        </w:rPr>
-        <w:t xml:space="preserve">There are several examples that support this, for instance; “Novo Nordisk” (a Danish pharma company) is also often referred to in different ways, i.e., “Novo-Nordisk Ltd.”, “Novo Pharma”, etc. </w:t>
-      </w:r>
-      <w:r>
-        <w:rPr>
-          <w:rFonts w:ascii="Times New Roman" w:hAnsi="Times New Roman" w:cs="Times New Roman"/>
-          <w:sz w:val="24"/>
-          <w:szCs w:val="24"/>
-        </w:rPr>
-        <w:t xml:space="preserve">A lot of the scraped articles are written by entirely different people, from different countries and different writing styles. Fuzzy matching </w:t>
-      </w:r>
-      <w:r>
-        <w:rPr>
-          <w:rFonts w:ascii="Times New Roman" w:hAnsi="Times New Roman" w:cs="Times New Roman"/>
-          <w:sz w:val="24"/>
-          <w:szCs w:val="24"/>
-        </w:rPr>
-        <w:t>thus becomes the best method for entity resolution</w:t>
-      </w:r>
-      <w:r>
-        <w:rPr>
-          <w:rFonts w:ascii="Times New Roman" w:hAnsi="Times New Roman" w:cs="Times New Roman"/>
-          <w:sz w:val="24"/>
-          <w:szCs w:val="24"/>
-        </w:rPr>
-        <w:t xml:space="preserve"> (well, specifically the </w:t>
+        <w:t xml:space="preserve"> chains to break, leading to incorrect resolutions. </w:t>
+      </w:r>
+      <w:r>
+        <w:rPr>
+          <w:rFonts w:ascii="Times New Roman" w:hAnsi="Times New Roman" w:cs="Times New Roman"/>
+          <w:sz w:val="24"/>
+          <w:szCs w:val="24"/>
+        </w:rPr>
+        <w:t xml:space="preserve">Given that most of </w:t>
+      </w:r>
+      <w:proofErr w:type="gramStart"/>
+      <w:r>
+        <w:rPr>
+          <w:rFonts w:ascii="Times New Roman" w:hAnsi="Times New Roman" w:cs="Times New Roman"/>
+          <w:sz w:val="24"/>
+          <w:szCs w:val="24"/>
+        </w:rPr>
+        <w:t>the my</w:t>
+      </w:r>
+      <w:proofErr w:type="gramEnd"/>
+      <w:r>
+        <w:rPr>
+          <w:rFonts w:ascii="Times New Roman" w:hAnsi="Times New Roman" w:cs="Times New Roman"/>
+          <w:sz w:val="24"/>
+          <w:szCs w:val="24"/>
+        </w:rPr>
+        <w:t xml:space="preserve"> articles are quite long, multiple references spread across multiple paragraphs also become easy to miss.</w:t>
+      </w:r>
+      <w:r>
+        <w:rPr>
+          <w:rFonts w:ascii="Times New Roman" w:hAnsi="Times New Roman" w:cs="Times New Roman"/>
+          <w:sz w:val="24"/>
+          <w:szCs w:val="24"/>
+        </w:rPr>
+        <w:t xml:space="preserve"> </w:t>
+      </w:r>
+      <w:r>
+        <w:rPr>
+          <w:rFonts w:ascii="Times New Roman" w:hAnsi="Times New Roman" w:cs="Times New Roman"/>
+          <w:sz w:val="24"/>
+          <w:szCs w:val="24"/>
+        </w:rPr>
+        <w:t xml:space="preserve">Evidences of this can be seen in the file </w:t>
+      </w:r>
+      <w:r>
+        <w:rPr>
+          <w:rFonts w:ascii="Times New Roman" w:hAnsi="Times New Roman" w:cs="Times New Roman"/>
+          <w:i/>
+          <w:iCs/>
+          <w:sz w:val="24"/>
+          <w:szCs w:val="24"/>
+        </w:rPr>
+        <w:t>Ozempic_neural_coref_w</w:t>
+      </w:r>
+      <w:r>
+        <w:rPr>
+          <w:rFonts w:ascii="Times New Roman" w:hAnsi="Times New Roman" w:cs="Times New Roman"/>
+          <w:i/>
+          <w:iCs/>
+          <w:sz w:val="24"/>
+          <w:szCs w:val="24"/>
+        </w:rPr>
+        <w:t xml:space="preserve">ith_chains.csv, </w:t>
+      </w:r>
+      <w:r>
+        <w:rPr>
+          <w:rFonts w:ascii="Times New Roman" w:hAnsi="Times New Roman" w:cs="Times New Roman"/>
+          <w:sz w:val="24"/>
+          <w:szCs w:val="24"/>
+        </w:rPr>
+        <w:t xml:space="preserve">where quite a few </w:t>
       </w:r>
       <w:proofErr w:type="spellStart"/>
       <w:r>
@@ -354,7 +1483,7 @@
           <w:sz w:val="24"/>
           <w:szCs w:val="24"/>
         </w:rPr>
-        <w:t>Levenshtein</w:t>
+        <w:t>coref</w:t>
       </w:r>
       <w:proofErr w:type="spellEnd"/>
       <w:r>
@@ -363,49 +1492,7 @@
           <w:sz w:val="24"/>
           <w:szCs w:val="24"/>
         </w:rPr>
-        <w:t xml:space="preserve"> Distance method of fuzzy matching)</w:t>
-      </w:r>
-      <w:r>
-        <w:rPr>
-          <w:rFonts w:ascii="Times New Roman" w:hAnsi="Times New Roman" w:cs="Times New Roman"/>
-          <w:sz w:val="24"/>
-          <w:szCs w:val="24"/>
-        </w:rPr>
-        <w:t xml:space="preserve">, measuring string similarity, and is flexible, albeit slow for large datasets. </w:t>
-      </w:r>
-      <w:r>
-        <w:rPr>
-          <w:rFonts w:ascii="Times New Roman" w:hAnsi="Times New Roman" w:cs="Times New Roman"/>
-          <w:sz w:val="24"/>
-          <w:szCs w:val="24"/>
-        </w:rPr>
-        <w:t xml:space="preserve">The </w:t>
-      </w:r>
-      <w:proofErr w:type="spellStart"/>
-      <w:r>
-        <w:rPr>
-          <w:rFonts w:ascii="Times New Roman" w:hAnsi="Times New Roman" w:cs="Times New Roman"/>
-          <w:sz w:val="24"/>
-          <w:szCs w:val="24"/>
-        </w:rPr>
-        <w:t>Levenshtein</w:t>
-      </w:r>
-      <w:proofErr w:type="spellEnd"/>
-      <w:r>
-        <w:rPr>
-          <w:rFonts w:ascii="Times New Roman" w:hAnsi="Times New Roman" w:cs="Times New Roman"/>
-          <w:sz w:val="24"/>
-          <w:szCs w:val="24"/>
-        </w:rPr>
-        <w:t xml:space="preserve"> distance between two words is the minimum number of single-character edits (insertions, deletions or substitutions) required to change one word into the other.</w:t>
-      </w:r>
-      <w:r>
-        <w:rPr>
-          <w:rFonts w:ascii="Times New Roman" w:hAnsi="Times New Roman" w:cs="Times New Roman"/>
-          <w:sz w:val="24"/>
-          <w:szCs w:val="24"/>
-        </w:rPr>
-        <w:t xml:space="preserve"> If the similarity score is above a certain threshold (90% in my case), then the entities are considered to be a match. </w:t>
+        <w:t xml:space="preserve"> chains seem to be extremely incorrect. </w:t>
       </w:r>
     </w:p>
     <w:sectPr>
@@ -1021,6 +2108,7 @@
   <w:style w:type="character" w:default="1" w:styleId="DefaultParagraphFont">
     <w:name w:val="Default Paragraph Font"/>
     <w:uiPriority w:val="1"/>
+    <w:semiHidden/>
     <w:unhideWhenUsed/>
   </w:style>
   <w:style w:type="table" w:default="1" w:styleId="TableNormal">

</xml_diff>